<commit_message>
add card_pay but not work
</commit_message>
<xml_diff>
--- a/我方数据库定义文档.docx
+++ b/我方数据库定义文档.docx
@@ -856,8 +856,6 @@
         </w:rPr>
         <w:t>分钟</w:t>
       </w:r>
-      <w:bookmarkStart w:id="0" w:name="_GoBack"/>
-      <w:bookmarkEnd w:id="0"/>
     </w:p>
     <w:p>
       <w:pPr>
@@ -1639,6 +1637,52 @@
           <w:szCs w:val="24"/>
         </w:rPr>
         <w:t xml:space="preserve"> </w:t>
+      </w:r>
+    </w:p>
+    <w:p>
+      <w:pPr>
+        <w:spacing w:line="440" w:lineRule="exact"/>
+        <w:ind w:firstLine="420"/>
+        <w:rPr>
+          <w:rFonts w:ascii="微软雅黑" w:eastAsia="微软雅黑" w:hAnsi="微软雅黑"/>
+          <w:sz w:val="24"/>
+          <w:szCs w:val="24"/>
+        </w:rPr>
+      </w:pPr>
+      <w:r>
+        <w:rPr>
+          <w:rFonts w:ascii="微软雅黑" w:eastAsia="微软雅黑" w:hAnsi="微软雅黑" w:hint="eastAsia"/>
+          <w:sz w:val="24"/>
+          <w:szCs w:val="24"/>
+        </w:rPr>
+        <w:t>`trade_no` CHAR(128) NOT NULL UNIQUE,</w:t>
+      </w:r>
+      <w:r>
+        <w:rPr>
+          <w:rFonts w:ascii="微软雅黑" w:eastAsia="微软雅黑" w:hAnsi="微软雅黑" w:hint="eastAsia"/>
+          <w:sz w:val="24"/>
+          <w:szCs w:val="24"/>
+        </w:rPr>
+        <w:tab/>
+        <w:t>//</w:t>
+      </w:r>
+      <w:bookmarkStart w:id="0" w:name="_GoBack"/>
+      <w:bookmarkEnd w:id="0"/>
+      <w:r>
+        <w:rPr>
+          <w:rFonts w:ascii="微软雅黑" w:eastAsia="微软雅黑" w:hAnsi="微软雅黑" w:hint="eastAsia"/>
+          <w:sz w:val="24"/>
+          <w:szCs w:val="24"/>
+        </w:rPr>
+        <w:t xml:space="preserve"> 交易号</w:t>
+      </w:r>
+      <w:r>
+        <w:rPr>
+          <w:rFonts w:ascii="微软雅黑" w:eastAsia="微软雅黑" w:hAnsi="微软雅黑" w:hint="eastAsia"/>
+          <w:sz w:val="24"/>
+          <w:szCs w:val="24"/>
+        </w:rPr>
+        <w:tab/>
       </w:r>
     </w:p>
     <w:p>
@@ -3377,7 +3421,7 @@
 </file>
 
 <file path=customXml/itemProps1.xml><?xml version="1.0" encoding="utf-8"?>
-<ds:datastoreItem xmlns:ds="http://schemas.openxmlformats.org/officeDocument/2006/customXml" ds:itemID="{1ABD9DF0-5CB3-4EE7-BF9F-40DC2F43CB55}">
+<ds:datastoreItem xmlns:ds="http://schemas.openxmlformats.org/officeDocument/2006/customXml" ds:itemID="{88FB0FDF-B08B-457B-BDD0-DC0D1BCE1DEE}">
   <ds:schemaRefs>
     <ds:schemaRef ds:uri="http://schemas.openxmlformats.org/officeDocument/2006/bibliography"/>
   </ds:schemaRefs>

</xml_diff>